<commit_message>
Updated visualized dataset segment
</commit_message>
<xml_diff>
--- a/33522529_FIT3179_HW9.docx
+++ b/33522529_FIT3179_HW9.docx
@@ -98,6 +98,7 @@
       </w:pPr>
       <w:r>
         <w:rPr>
+          <w:noProof/>
           <w:lang w:val="en-US"/>
         </w:rPr>
         <w:drawing>
@@ -251,19 +252,35 @@
         </w:rPr>
         <w:t xml:space="preserve">Attribute types: </w:t>
       </w:r>
-      <w:proofErr w:type="spellStart"/>
-      <w:r>
-        <w:rPr>
-          <w:lang w:val="en-US"/>
-        </w:rPr>
-        <w:t>Geoshape</w:t>
-      </w:r>
-      <w:proofErr w:type="spellEnd"/>
-      <w:r>
-        <w:rPr>
-          <w:lang w:val="en-US"/>
-        </w:rPr>
-        <w:t>, quantitative</w:t>
+      <w:r>
+        <w:rPr>
+          <w:lang w:val="en-US"/>
+        </w:rPr>
+        <w:t>State (categorical nominal)</w:t>
+      </w:r>
+      <w:r>
+        <w:rPr>
+          <w:lang w:val="en-US"/>
+        </w:rPr>
+        <w:t xml:space="preserve">, </w:t>
+      </w:r>
+      <w:r>
+        <w:rPr>
+          <w:lang w:val="en-US"/>
+        </w:rPr>
+        <w:t>Ep_ratio (</w:t>
+      </w:r>
+      <w:r>
+        <w:rPr>
+          <w:lang w:val="en-US"/>
+        </w:rPr>
+        <w:t>quantitative</w:t>
+      </w:r>
+      <w:r>
+        <w:rPr>
+          <w:lang w:val="en-US"/>
+        </w:rPr>
+        <w:t>)</w:t>
       </w:r>
     </w:p>
     <w:p>
@@ -323,15 +340,7 @@
       </w:r>
       <w:r>
         <w:lastRenderedPageBreak/>
-        <w:t>category gender for easier use, primarily for “</w:t>
-      </w:r>
-      <w:proofErr w:type="spellStart"/>
-      <w:r>
-        <w:t>ep_ratio</w:t>
-      </w:r>
-      <w:proofErr w:type="spellEnd"/>
-      <w:r>
-        <w:t>”. It is named “lfs_2023_both.csv” within the repository.</w:t>
+        <w:t>category gender for easier use, primarily for “ep_ratio”. It is named “lfs_2023_both.csv” within the repository.</w:t>
       </w:r>
     </w:p>
     <w:p>
@@ -365,38 +374,13 @@
         <w:rPr>
           <w:lang w:val="en-US"/>
         </w:rPr>
-        <w:t xml:space="preserve">The quantitative value in use is the </w:t>
-      </w:r>
-      <w:proofErr w:type="spellStart"/>
-      <w:r>
-        <w:rPr>
-          <w:lang w:val="en-US"/>
-        </w:rPr>
-        <w:t>ep_ratio</w:t>
-      </w:r>
-      <w:proofErr w:type="spellEnd"/>
-      <w:r>
-        <w:rPr>
-          <w:lang w:val="en-US"/>
-        </w:rPr>
-        <w:t xml:space="preserve"> or the employment-population ratio which is originally already normalized based on the</w:t>
-      </w:r>
-      <w:r>
-        <w:t xml:space="preserve"> </w:t>
-      </w:r>
-      <w:r>
-        <w:t>number of employed people to the working-age (15-64) population</w:t>
-      </w:r>
-      <w:r>
-        <w:t xml:space="preserve">. Since normalized values are used, </w:t>
-      </w:r>
-      <w:proofErr w:type="spellStart"/>
-      <w:r>
-        <w:t>cloropleth</w:t>
-      </w:r>
-      <w:proofErr w:type="spellEnd"/>
-      <w:r>
-        <w:t xml:space="preserve"> map</w:t>
+        <w:t>The quantitative value in use is the ep_ratio or the employment-population ratio which is originally already normalized based on the</w:t>
+      </w:r>
+      <w:r>
+        <w:t xml:space="preserve"> number of employed people to the working-age (15-64) population</w:t>
+      </w:r>
+      <w:r>
+        <w:t>. Since normalized values are used, cloropleth map</w:t>
       </w:r>
       <w:r>
         <w:t xml:space="preserve"> is better suited compared to proportional symbol and dot maps which prefer absolute values.</w:t>
@@ -1145,6 +1129,7 @@
   <w:style w:type="character" w:default="1" w:styleId="DefaultParagraphFont">
     <w:name w:val="Default Paragraph Font"/>
     <w:uiPriority w:val="1"/>
+    <w:semiHidden/>
     <w:unhideWhenUsed/>
   </w:style>
   <w:style w:type="table" w:default="1" w:styleId="TableNormal">

</xml_diff>